<commit_message>
Fixed alignment with tech resume
</commit_message>
<xml_diff>
--- a/JS2024/TECH/Tyler Cave Resume.docx
+++ b/JS2024/TECH/Tyler Cave Resume.docx
@@ -582,16 +582,7 @@
           <w:bCs/>
           <w:color w:val="auto"/>
         </w:rPr>
-        <w:t>Active Directory</w:t>
-      </w:r>
-      <w:r>
-        <w:rPr>
-          <w:rFonts w:ascii="Garamond" w:hAnsi="Garamond"/>
-          <w:b/>
-          <w:bCs/>
-          <w:color w:val="auto"/>
-        </w:rPr>
-        <w:t>,</w:t>
+        <w:t>Active Directory,</w:t>
       </w:r>
       <w:r>
         <w:rPr>
@@ -793,6 +784,7 @@
         </w:rPr>
         <w:tab/>
       </w:r>
+      <w:proofErr w:type="gramStart"/>
       <w:r>
         <w:rPr>
           <w:rFonts w:ascii="Garamond" w:hAnsi="Garamond"/>
@@ -810,7 +802,17 @@
           <w:bCs/>
           <w:color w:val="auto"/>
         </w:rPr>
-        <w:t>PC, Ethernet, Wi</w:t>
+        <w:t>PC</w:t>
+      </w:r>
+      <w:proofErr w:type="gramEnd"/>
+      <w:r>
+        <w:rPr>
+          <w:rFonts w:ascii="Garamond" w:hAnsi="Garamond"/>
+          <w:b/>
+          <w:bCs/>
+          <w:color w:val="auto"/>
+        </w:rPr>
+        <w:t>, Ethernet, Wi</w:t>
       </w:r>
       <w:r>
         <w:rPr>
@@ -1597,15 +1599,26 @@
         </w:rPr>
         <w:tab/>
       </w:r>
-      <w:r>
-        <w:rPr>
-          <w:rFonts w:ascii="Garamond" w:hAnsi="Garamond"/>
-          <w:b/>
-          <w:bCs/>
-          <w:color w:val="auto"/>
-        </w:rPr>
-        <w:tab/>
-        <w:t xml:space="preserve">  Nov. 2023</w:t>
+      <w:proofErr w:type="gramStart"/>
+      <w:r>
+        <w:rPr>
+          <w:rFonts w:ascii="Garamond" w:hAnsi="Garamond"/>
+          <w:b/>
+          <w:bCs/>
+          <w:color w:val="auto"/>
+        </w:rPr>
+        <w:tab/>
+        <w:t xml:space="preserve">  Nov.</w:t>
+      </w:r>
+      <w:proofErr w:type="gramEnd"/>
+      <w:r>
+        <w:rPr>
+          <w:rFonts w:ascii="Garamond" w:hAnsi="Garamond"/>
+          <w:b/>
+          <w:bCs/>
+          <w:color w:val="auto"/>
+        </w:rPr>
+        <w:t xml:space="preserve"> 2023</w:t>
       </w:r>
       <w:r>
         <w:rPr>
@@ -1653,6 +1666,113 @@
         </w:rPr>
         <w:tab/>
       </w:r>
+      <w:r>
+        <w:rPr>
+          <w:rFonts w:ascii="Garamond" w:hAnsi="Garamond"/>
+          <w:bCs/>
+          <w:i/>
+        </w:rPr>
+        <w:tab/>
+      </w:r>
+      <w:r>
+        <w:rPr>
+          <w:rFonts w:ascii="Garamond" w:hAnsi="Garamond"/>
+          <w:bCs/>
+          <w:i/>
+        </w:rPr>
+        <w:tab/>
+      </w:r>
+      <w:r>
+        <w:rPr>
+          <w:rFonts w:ascii="Garamond" w:hAnsi="Garamond"/>
+          <w:bCs/>
+          <w:i/>
+        </w:rPr>
+        <w:tab/>
+      </w:r>
+      <w:r>
+        <w:rPr>
+          <w:rFonts w:ascii="Garamond" w:hAnsi="Garamond"/>
+          <w:bCs/>
+          <w:i/>
+        </w:rPr>
+        <w:tab/>
+      </w:r>
+      <w:r>
+        <w:rPr>
+          <w:rFonts w:ascii="Garamond" w:hAnsi="Garamond"/>
+          <w:bCs/>
+          <w:i/>
+        </w:rPr>
+        <w:tab/>
+      </w:r>
+      <w:r>
+        <w:rPr>
+          <w:rFonts w:ascii="Garamond" w:hAnsi="Garamond"/>
+          <w:bCs/>
+          <w:i/>
+        </w:rPr>
+        <w:tab/>
+      </w:r>
+      <w:r>
+        <w:rPr>
+          <w:rFonts w:ascii="Garamond" w:hAnsi="Garamond"/>
+          <w:bCs/>
+          <w:i/>
+        </w:rPr>
+        <w:tab/>
+      </w:r>
+      <w:r>
+        <w:rPr>
+          <w:rFonts w:ascii="Garamond" w:hAnsi="Garamond"/>
+          <w:bCs/>
+          <w:i/>
+        </w:rPr>
+        <w:tab/>
+      </w:r>
+      <w:r>
+        <w:rPr>
+          <w:rFonts w:ascii="Garamond" w:hAnsi="Garamond"/>
+          <w:bCs/>
+          <w:i/>
+        </w:rPr>
+        <w:tab/>
+      </w:r>
+      <w:r>
+        <w:rPr>
+          <w:rFonts w:ascii="Garamond" w:hAnsi="Garamond"/>
+          <w:bCs/>
+          <w:i/>
+        </w:rPr>
+        <w:tab/>
+      </w:r>
+      <w:r>
+        <w:rPr>
+          <w:rFonts w:ascii="Garamond" w:hAnsi="Garamond"/>
+          <w:bCs/>
+          <w:i/>
+          <w:color w:val="auto"/>
+        </w:rPr>
+        <w:t>Fort Worth</w:t>
+      </w:r>
+      <w:r>
+        <w:rPr>
+          <w:rFonts w:ascii="Garamond" w:hAnsi="Garamond"/>
+          <w:bCs/>
+          <w:i/>
+          <w:color w:val="auto"/>
+        </w:rPr>
+        <w:t xml:space="preserve">, </w:t>
+      </w:r>
+      <w:r>
+        <w:rPr>
+          <w:rFonts w:ascii="Garamond" w:hAnsi="Garamond"/>
+          <w:bCs/>
+          <w:i/>
+          <w:color w:val="auto"/>
+        </w:rPr>
+        <w:t>TX</w:t>
+      </w:r>
     </w:p>
     <w:p>
       <w:pPr>
@@ -1760,34 +1880,16 @@
           <w:i/>
           <w:color w:val="auto"/>
         </w:rPr>
-        <w:t>Fort Worth</w:t>
-      </w:r>
-      <w:r>
-        <w:rPr>
-          <w:rFonts w:ascii="Garamond" w:hAnsi="Garamond"/>
-          <w:bCs/>
-          <w:i/>
-          <w:color w:val="auto"/>
-        </w:rPr>
-        <w:t xml:space="preserve">, </w:t>
-      </w:r>
-      <w:r>
-        <w:rPr>
-          <w:rFonts w:ascii="Garamond" w:hAnsi="Garamond"/>
-          <w:bCs/>
-          <w:i/>
-          <w:color w:val="auto"/>
-        </w:rPr>
-        <w:t>TX</w:t>
-      </w:r>
-      <w:r>
-        <w:rPr>
-          <w:rFonts w:ascii="Garamond" w:hAnsi="Garamond"/>
-          <w:bCs/>
-          <w:i/>
-          <w:color w:val="auto"/>
-        </w:rPr>
-        <w:t xml:space="preserve"> (Remote)</w:t>
+        <w:tab/>
+      </w:r>
+      <w:r>
+        <w:rPr>
+          <w:rFonts w:ascii="Garamond" w:hAnsi="Garamond"/>
+          <w:bCs/>
+          <w:i/>
+          <w:color w:val="auto"/>
+        </w:rPr>
+        <w:tab/>
       </w:r>
     </w:p>
     <w:p>
@@ -1936,7 +2038,6 @@
           <w:color w:val="auto"/>
         </w:rPr>
       </w:pPr>
-      <w:proofErr w:type="spellStart"/>
       <w:r>
         <w:rPr>
           <w:rFonts w:ascii="Garamond" w:hAnsi="Garamond"/>
@@ -1946,7 +2047,6 @@
         </w:rPr>
         <w:t>Musicbed</w:t>
       </w:r>
-      <w:proofErr w:type="spellEnd"/>
       <w:r>
         <w:rPr>
           <w:rFonts w:ascii="Garamond" w:hAnsi="Garamond"/>
@@ -2203,6 +2303,7 @@
         </w:rPr>
         <w:tab/>
       </w:r>
+      <w:proofErr w:type="gramStart"/>
       <w:r>
         <w:rPr>
           <w:rFonts w:ascii="Garamond" w:hAnsi="Garamond"/>
@@ -2229,6 +2330,15 @@
           <w:color w:val="auto"/>
         </w:rPr>
         <w:tab/>
+      </w:r>
+      <w:proofErr w:type="gramEnd"/>
+      <w:r>
+        <w:rPr>
+          <w:rFonts w:ascii="Garamond" w:hAnsi="Garamond"/>
+          <w:bCs/>
+          <w:i/>
+          <w:color w:val="auto"/>
+        </w:rPr>
         <w:t xml:space="preserve"> </w:t>
       </w:r>
       <w:r>

</xml_diff>